<commit_message>
here the changed project agreement to look trhough.
</commit_message>
<xml_diff>
--- a/documents/teamDocuments/20161002_IP5vt_navigation_vr_space_projectagreement_v2.docx
+++ b/documents/teamDocuments/20161002_IP5vt_navigation_vr_space_projectagreement_v2.docx
@@ -1,10 +1,10 @@
 
 <file path=word/document.xml><?xml version="1.0" encoding="utf-8"?>
-<w:document xmlns:wpc="http://schemas.microsoft.com/office/word/2010/wordprocessingCanvas" xmlns:cx="http://schemas.microsoft.com/office/drawing/2014/chartex" xmlns:cx1="http://schemas.microsoft.com/office/drawing/2015/9/8/chartex" xmlns:cx2="http://schemas.microsoft.com/office/drawing/2015/10/21/chartex" xmlns:mc="http://schemas.openxmlformats.org/markup-compatibility/2006" xmlns:o="urn:schemas-microsoft-com:office:office" xmlns:r="http://schemas.openxmlformats.org/officeDocument/2006/relationships" xmlns:m="http://schemas.openxmlformats.org/officeDocument/2006/math" xmlns:v="urn:schemas-microsoft-com:vml" xmlns:wp14="http://schemas.microsoft.com/office/word/2010/wordprocessingDrawing" xmlns:wp="http://schemas.openxmlformats.org/drawingml/2006/wordprocessingDrawing" xmlns:w10="urn:schemas-microsoft-com:office:word" xmlns:w="http://schemas.openxmlformats.org/wordprocessingml/2006/main" xmlns:w14="http://schemas.microsoft.com/office/word/2010/wordml" xmlns:w15="http://schemas.microsoft.com/office/word/2012/wordml" xmlns:w16se="http://schemas.microsoft.com/office/word/2015/wordml/symex" xmlns:wpg="http://schemas.microsoft.com/office/word/2010/wordprocessingGroup" xmlns:wpi="http://schemas.microsoft.com/office/word/2010/wordprocessingInk" xmlns:wne="http://schemas.microsoft.com/office/word/2006/wordml" xmlns:wps="http://schemas.microsoft.com/office/word/2010/wordprocessingShape" mc:Ignorable="w14 w15 w16se wp14">
+<w:document xmlns:wpc="http://schemas.microsoft.com/office/word/2010/wordprocessingCanvas" xmlns:mc="http://schemas.openxmlformats.org/markup-compatibility/2006" xmlns:o="urn:schemas-microsoft-com:office:office" xmlns:r="http://schemas.openxmlformats.org/officeDocument/2006/relationships" xmlns:m="http://schemas.openxmlformats.org/officeDocument/2006/math" xmlns:v="urn:schemas-microsoft-com:vml" xmlns:wp14="http://schemas.microsoft.com/office/word/2010/wordprocessingDrawing" xmlns:wp="http://schemas.openxmlformats.org/drawingml/2006/wordprocessingDrawing" xmlns:w10="urn:schemas-microsoft-com:office:word" xmlns:w="http://schemas.openxmlformats.org/wordprocessingml/2006/main" xmlns:w14="http://schemas.microsoft.com/office/word/2010/wordml" xmlns:w15="http://schemas.microsoft.com/office/word/2012/wordml" xmlns:wpg="http://schemas.microsoft.com/office/word/2010/wordprocessingGroup" xmlns:wpi="http://schemas.microsoft.com/office/word/2010/wordprocessingInk" xmlns:wne="http://schemas.microsoft.com/office/word/2006/wordml" xmlns:wps="http://schemas.microsoft.com/office/word/2010/wordprocessingShape" mc:Ignorable="w14 w15 wp14">
   <w:body>
     <w:p>
       <w:pPr>
-        <w:pStyle w:val="Titel"/>
+        <w:pStyle w:val="Title"/>
         <w:pBdr>
           <w:bottom w:val="single" w:sz="4" w:space="1" w:color="auto"/>
         </w:pBdr>
@@ -25,7 +25,7 @@
     </w:p>
     <w:p>
       <w:pPr>
-        <w:pStyle w:val="berschrift1"/>
+        <w:pStyle w:val="Heading1"/>
         <w:spacing w:line="360" w:lineRule="auto"/>
         <w:rPr>
           <w:rFonts w:asciiTheme="minorHAnsi" w:hAnsiTheme="minorHAnsi" w:cstheme="minorHAnsi"/>
@@ -33,7 +33,6 @@
           <w:lang w:val="en-US"/>
         </w:rPr>
       </w:pPr>
-      <w:bookmarkStart w:id="0" w:name="_GoBack"/>
       <w:r>
         <w:rPr>
           <w:rFonts w:asciiTheme="minorHAnsi" w:hAnsiTheme="minorHAnsi" w:cstheme="minorHAnsi"/>
@@ -43,7 +42,6 @@
         <w:t>Project specifications</w:t>
       </w:r>
     </w:p>
-    <w:bookmarkEnd w:id="0"/>
     <w:p>
       <w:pPr>
         <w:spacing w:after="0" w:line="240" w:lineRule="auto"/>
@@ -150,8 +148,36 @@
           <w:color w:val="000000" w:themeColor="text1"/>
           <w:lang w:val="en-US"/>
         </w:rPr>
-        <w:t>Dominic Bär &amp; Marcel Groux</w:t>
-      </w:r>
+        <w:t xml:space="preserve">Dominic </w:t>
+      </w:r>
+      <w:proofErr w:type="spellStart"/>
+      <w:r>
+        <w:rPr>
+          <w:rFonts w:cstheme="minorHAnsi"/>
+          <w:color w:val="000000" w:themeColor="text1"/>
+          <w:lang w:val="en-US"/>
+        </w:rPr>
+        <w:t>Bär</w:t>
+      </w:r>
+      <w:proofErr w:type="spellEnd"/>
+      <w:r>
+        <w:rPr>
+          <w:rFonts w:cstheme="minorHAnsi"/>
+          <w:color w:val="000000" w:themeColor="text1"/>
+          <w:lang w:val="en-US"/>
+        </w:rPr>
+        <w:t xml:space="preserve"> &amp; Marcel </w:t>
+      </w:r>
+      <w:proofErr w:type="spellStart"/>
+      <w:r>
+        <w:rPr>
+          <w:rFonts w:cstheme="minorHAnsi"/>
+          <w:color w:val="000000" w:themeColor="text1"/>
+          <w:lang w:val="en-US"/>
+        </w:rPr>
+        <w:t>Groux</w:t>
+      </w:r>
+      <w:proofErr w:type="spellEnd"/>
     </w:p>
     <w:p>
       <w:pPr>
@@ -195,8 +221,36 @@
           <w:color w:val="000000" w:themeColor="text1"/>
           <w:lang w:val="en-US"/>
         </w:rPr>
-        <w:t>Stefan Arisona &amp; Simon Marcin</w:t>
-      </w:r>
+        <w:t xml:space="preserve">Stefan </w:t>
+      </w:r>
+      <w:proofErr w:type="spellStart"/>
+      <w:r>
+        <w:rPr>
+          <w:rFonts w:cstheme="minorHAnsi"/>
+          <w:color w:val="000000" w:themeColor="text1"/>
+          <w:lang w:val="en-US"/>
+        </w:rPr>
+        <w:t>Arisona</w:t>
+      </w:r>
+      <w:proofErr w:type="spellEnd"/>
+      <w:r>
+        <w:rPr>
+          <w:rFonts w:cstheme="minorHAnsi"/>
+          <w:color w:val="000000" w:themeColor="text1"/>
+          <w:lang w:val="en-US"/>
+        </w:rPr>
+        <w:t xml:space="preserve"> &amp; Simon </w:t>
+      </w:r>
+      <w:proofErr w:type="spellStart"/>
+      <w:r>
+        <w:rPr>
+          <w:rFonts w:cstheme="minorHAnsi"/>
+          <w:color w:val="000000" w:themeColor="text1"/>
+          <w:lang w:val="en-US"/>
+        </w:rPr>
+        <w:t>Marcin</w:t>
+      </w:r>
+      <w:proofErr w:type="spellEnd"/>
     </w:p>
     <w:p>
       <w:pPr>
@@ -210,7 +264,7 @@
     </w:p>
     <w:p>
       <w:pPr>
-        <w:pStyle w:val="berschrift1"/>
+        <w:pStyle w:val="Heading1"/>
         <w:spacing w:line="360" w:lineRule="auto"/>
         <w:rPr>
           <w:rFonts w:asciiTheme="minorHAnsi" w:hAnsiTheme="minorHAnsi" w:cstheme="minorHAnsi"/>
@@ -301,7 +355,7 @@
     </w:p>
     <w:p>
       <w:pPr>
-        <w:pStyle w:val="berschrift1"/>
+        <w:pStyle w:val="Heading1"/>
         <w:spacing w:line="360" w:lineRule="auto"/>
         <w:rPr>
           <w:rFonts w:asciiTheme="minorHAnsi" w:hAnsiTheme="minorHAnsi" w:cstheme="minorHAnsi"/>
@@ -436,7 +490,7 @@
     </w:p>
     <w:p>
       <w:pPr>
-        <w:pStyle w:val="berschrift1"/>
+        <w:pStyle w:val="Heading1"/>
         <w:spacing w:line="360" w:lineRule="auto"/>
         <w:rPr>
           <w:rFonts w:asciiTheme="minorHAnsi" w:hAnsiTheme="minorHAnsi" w:cstheme="minorHAnsi"/>
@@ -500,15 +554,51 @@
           <w:color w:val="000000" w:themeColor="text1"/>
           <w:lang w:val="en-US"/>
         </w:rPr>
-        <w:t xml:space="preserve">igation in the Virtual Reality space. The concept </w:t>
-      </w:r>
-      <w:r>
-        <w:rPr>
-          <w:rFonts w:cstheme="minorHAnsi"/>
-          <w:color w:val="000000" w:themeColor="text1"/>
-          <w:lang w:val="en-US"/>
-        </w:rPr>
-        <w:t>is based on a scientific research and should address</w:t>
+        <w:t xml:space="preserve">igation in the Virtual Reality </w:t>
+      </w:r>
+      <w:proofErr w:type="gramStart"/>
+      <w:r>
+        <w:rPr>
+          <w:rFonts w:cstheme="minorHAnsi"/>
+          <w:color w:val="000000" w:themeColor="text1"/>
+          <w:lang w:val="en-US"/>
+        </w:rPr>
+        <w:t>space</w:t>
+      </w:r>
+      <w:proofErr w:type="gramEnd"/>
+      <w:r>
+        <w:rPr>
+          <w:rFonts w:cstheme="minorHAnsi"/>
+          <w:color w:val="000000" w:themeColor="text1"/>
+          <w:lang w:val="en-US"/>
+        </w:rPr>
+        <w:t xml:space="preserve">. The concept </w:t>
+      </w:r>
+      <w:r>
+        <w:rPr>
+          <w:rFonts w:cstheme="minorHAnsi"/>
+          <w:color w:val="000000" w:themeColor="text1"/>
+          <w:lang w:val="en-US"/>
+        </w:rPr>
+        <w:t xml:space="preserve">is based on </w:t>
+      </w:r>
+      <w:del w:id="0" w:author="ClickOnExe" w:date="2016-10-06T14:51:00Z">
+        <w:r>
+          <w:rPr>
+            <w:rFonts w:cstheme="minorHAnsi"/>
+            <w:color w:val="000000" w:themeColor="text1"/>
+            <w:lang w:val="en-US"/>
+          </w:rPr>
+          <w:delText xml:space="preserve">a </w:delText>
+        </w:r>
+      </w:del>
+      <w:r>
+        <w:rPr>
+          <w:rFonts w:cstheme="minorHAnsi"/>
+          <w:color w:val="000000" w:themeColor="text1"/>
+          <w:lang w:val="en-US"/>
+        </w:rPr>
+        <w:t>scientific research and should address</w:t>
       </w:r>
       <w:r>
         <w:rPr>
@@ -532,8 +622,104 @@
           <w:color w:val="000000" w:themeColor="text1"/>
           <w:lang w:val="en-US"/>
         </w:rPr>
-        <w:t>s of the suitability for the navigation methods for specific scenarios and the usage of possible parameters (e.g. camera angle, scaling in space,</w:t>
-      </w:r>
+        <w:t xml:space="preserve">s of the suitability for </w:t>
+      </w:r>
+      <w:del w:id="1" w:author="ClickOnExe" w:date="2016-10-06T14:50:00Z">
+        <w:r>
+          <w:rPr>
+            <w:rFonts w:cstheme="minorHAnsi"/>
+            <w:color w:val="000000" w:themeColor="text1"/>
+            <w:lang w:val="en-US"/>
+          </w:rPr>
+          <w:delText>the</w:delText>
+        </w:r>
+      </w:del>
+      <w:proofErr w:type="spellStart"/>
+      <w:ins w:id="2" w:author="ClickOnExe" w:date="2016-10-06T15:01:00Z">
+        <w:r>
+          <w:rPr>
+            <w:rFonts w:cstheme="minorHAnsi"/>
+            <w:color w:val="000000" w:themeColor="text1"/>
+            <w:lang w:val="en-US"/>
+          </w:rPr>
+          <w:t>different</w:t>
+        </w:r>
+      </w:ins>
+      <w:del w:id="3" w:author="ClickOnExe" w:date="2016-10-06T14:50:00Z">
+        <w:r>
+          <w:rPr>
+            <w:rFonts w:cstheme="minorHAnsi"/>
+            <w:color w:val="000000" w:themeColor="text1"/>
+            <w:lang w:val="en-US"/>
+          </w:rPr>
+          <w:delText xml:space="preserve"> </w:delText>
+        </w:r>
+      </w:del>
+      <w:r>
+        <w:rPr>
+          <w:rFonts w:cstheme="minorHAnsi"/>
+          <w:color w:val="000000" w:themeColor="text1"/>
+          <w:lang w:val="en-US"/>
+        </w:rPr>
+        <w:t>navigation</w:t>
+      </w:r>
+      <w:proofErr w:type="spellEnd"/>
+      <w:r>
+        <w:rPr>
+          <w:rFonts w:cstheme="minorHAnsi"/>
+          <w:color w:val="000000" w:themeColor="text1"/>
+          <w:lang w:val="en-US"/>
+        </w:rPr>
+        <w:t xml:space="preserve"> methods </w:t>
+      </w:r>
+      <w:del w:id="4" w:author="ClickOnExe" w:date="2016-10-06T14:51:00Z">
+        <w:r>
+          <w:rPr>
+            <w:rFonts w:cstheme="minorHAnsi"/>
+            <w:color w:val="000000" w:themeColor="text1"/>
+            <w:lang w:val="en-US"/>
+          </w:rPr>
+          <w:delText xml:space="preserve">for </w:delText>
+        </w:r>
+      </w:del>
+      <w:del w:id="5" w:author="ClickOnExe" w:date="2016-10-06T14:57:00Z">
+        <w:r>
+          <w:rPr>
+            <w:rFonts w:cstheme="minorHAnsi"/>
+            <w:color w:val="000000" w:themeColor="text1"/>
+            <w:lang w:val="en-US"/>
+          </w:rPr>
+          <w:delText xml:space="preserve">specific scenarios </w:delText>
+        </w:r>
+      </w:del>
+      <w:r>
+        <w:rPr>
+          <w:rFonts w:cstheme="minorHAnsi"/>
+          <w:color w:val="000000" w:themeColor="text1"/>
+          <w:lang w:val="en-US"/>
+        </w:rPr>
+        <w:t xml:space="preserve">and the </w:t>
+      </w:r>
+      <w:ins w:id="6" w:author="ClickOnExe" w:date="2016-10-06T14:57:00Z">
+        <w:r>
+          <w:rPr>
+            <w:rFonts w:cstheme="minorHAnsi"/>
+            <w:color w:val="000000" w:themeColor="text1"/>
+            <w:lang w:val="en-US"/>
+          </w:rPr>
+          <w:t xml:space="preserve">corresponding </w:t>
+        </w:r>
+      </w:ins>
+      <w:del w:id="7" w:author="ClickOnExe" w:date="2016-10-06T14:57:00Z">
+        <w:r>
+          <w:rPr>
+            <w:rFonts w:cstheme="minorHAnsi"/>
+            <w:color w:val="000000" w:themeColor="text1"/>
+            <w:lang w:val="en-US"/>
+          </w:rPr>
+          <w:delText>usage of</w:delText>
+        </w:r>
+      </w:del>
       <w:r>
         <w:rPr>
           <w:rFonts w:cstheme="minorHAnsi"/>
@@ -542,6 +728,60 @@
         </w:rPr>
         <w:t xml:space="preserve"> </w:t>
       </w:r>
+      <w:del w:id="8" w:author="ClickOnExe" w:date="2016-10-06T14:57:00Z">
+        <w:r>
+          <w:rPr>
+            <w:rFonts w:cstheme="minorHAnsi"/>
+            <w:color w:val="000000" w:themeColor="text1"/>
+            <w:lang w:val="en-US"/>
+          </w:rPr>
+          <w:delText xml:space="preserve">possible </w:delText>
+        </w:r>
+      </w:del>
+      <w:proofErr w:type="gramStart"/>
+      <w:r>
+        <w:rPr>
+          <w:rFonts w:cstheme="minorHAnsi"/>
+          <w:color w:val="000000" w:themeColor="text1"/>
+          <w:lang w:val="en-US"/>
+        </w:rPr>
+        <w:t>parameters</w:t>
+      </w:r>
+      <w:ins w:id="9" w:author="ClickOnExe" w:date="2016-10-06T14:56:00Z">
+        <w:r>
+          <w:rPr>
+            <w:rFonts w:cstheme="minorHAnsi"/>
+            <w:color w:val="000000" w:themeColor="text1"/>
+            <w:lang w:val="en-US"/>
+          </w:rPr>
+          <w:t xml:space="preserve"> </w:t>
+        </w:r>
+      </w:ins>
+      <w:r>
+        <w:rPr>
+          <w:rFonts w:cstheme="minorHAnsi"/>
+          <w:color w:val="000000" w:themeColor="text1"/>
+          <w:lang w:val="en-US"/>
+        </w:rPr>
+        <w:t xml:space="preserve"> (</w:t>
+      </w:r>
+      <w:proofErr w:type="gramEnd"/>
+      <w:r>
+        <w:rPr>
+          <w:rFonts w:cstheme="minorHAnsi"/>
+          <w:color w:val="000000" w:themeColor="text1"/>
+          <w:lang w:val="en-US"/>
+        </w:rPr>
+        <w:t>e.g. camera angle, scaling in space,</w:t>
+      </w:r>
+      <w:r>
+        <w:rPr>
+          <w:rFonts w:cstheme="minorHAnsi"/>
+          <w:color w:val="000000" w:themeColor="text1"/>
+          <w:lang w:val="en-US"/>
+        </w:rPr>
+        <w:t xml:space="preserve"> </w:t>
+      </w:r>
       <w:r>
         <w:rPr>
           <w:rFonts w:cstheme="minorHAnsi"/>
@@ -550,6 +790,44 @@
         </w:rPr>
         <w:t xml:space="preserve">…). </w:t>
       </w:r>
+      <w:proofErr w:type="gramStart"/>
+      <w:ins w:id="10" w:author="ClickOnExe" w:date="2016-10-06T14:57:00Z">
+        <w:r>
+          <w:rPr>
+            <w:rFonts w:cstheme="minorHAnsi"/>
+            <w:color w:val="000000" w:themeColor="text1"/>
+            <w:lang w:val="en-US"/>
+          </w:rPr>
+          <w:t>within</w:t>
+        </w:r>
+        <w:proofErr w:type="gramEnd"/>
+        <w:r>
+          <w:rPr>
+            <w:rFonts w:cstheme="minorHAnsi"/>
+            <w:color w:val="000000" w:themeColor="text1"/>
+            <w:lang w:val="en-US"/>
+          </w:rPr>
+          <w:t xml:space="preserve"> </w:t>
+        </w:r>
+        <w:r>
+          <w:rPr>
+            <w:rFonts w:cstheme="minorHAnsi"/>
+            <w:color w:val="000000" w:themeColor="text1"/>
+            <w:lang w:val="en-US"/>
+          </w:rPr>
+          <w:t>specific scenarios</w:t>
+        </w:r>
+      </w:ins>
+      <w:ins w:id="11" w:author="ClickOnExe" w:date="2016-10-06T14:58:00Z">
+        <w:r>
+          <w:rPr>
+            <w:rFonts w:cstheme="minorHAnsi"/>
+            <w:color w:val="000000" w:themeColor="text1"/>
+            <w:lang w:val="en-US"/>
+          </w:rPr>
+          <w:t>, which are to be determined.</w:t>
+        </w:r>
+      </w:ins>
     </w:p>
     <w:p>
       <w:pPr>
@@ -576,8 +854,28 @@
           <w:color w:val="000000" w:themeColor="text1"/>
           <w:lang w:val="en-US"/>
         </w:rPr>
-        <w:t>Finally, the concept contains a thorough scientific analysis of VR navigation and its parameters, elaborated in a scientific approach and reflecting the current state of research of the Virtual Reality Community.</w:t>
-      </w:r>
+        <w:t>Finally, the concept contains a thorough scientific analysis of VR navigation and its parameters, elaborated in a scientific approach and reflecting the current state of research of the Virtual Reality Community</w:t>
+      </w:r>
+      <w:ins w:id="12" w:author="ClickOnExe" w:date="2016-10-06T14:54:00Z">
+        <w:r>
+          <w:rPr>
+            <w:rFonts w:cstheme="minorHAnsi"/>
+            <w:color w:val="000000" w:themeColor="text1"/>
+            <w:lang w:val="en-US"/>
+          </w:rPr>
+          <w:t xml:space="preserve"> as far as possible.</w:t>
+        </w:r>
+      </w:ins>
+      <w:del w:id="13" w:author="ClickOnExe" w:date="2016-10-06T14:54:00Z">
+        <w:r>
+          <w:rPr>
+            <w:rFonts w:cstheme="minorHAnsi"/>
+            <w:color w:val="000000" w:themeColor="text1"/>
+            <w:lang w:val="en-US"/>
+          </w:rPr>
+          <w:delText>.</w:delText>
+        </w:r>
+      </w:del>
     </w:p>
     <w:p>
       <w:pPr>
@@ -604,8 +902,301 @@
           <w:color w:val="000000" w:themeColor="text1"/>
           <w:lang w:val="en-US"/>
         </w:rPr>
-        <w:t>The navigation methods, elaborated in the concept, should as a framework be implemented in different scenarios and be tested thoroughly. With this can be shown in which navigation method is suited the best of each scenario and how they should be implemented. Thereby it is to bear in mind that the navigation should be used in a home-user-environment.</w:t>
-      </w:r>
+        <w:t xml:space="preserve">The navigation methods, elaborated in the concept, should </w:t>
+      </w:r>
+      <w:ins w:id="14" w:author="ClickOnExe" w:date="2016-10-06T14:58:00Z">
+        <w:r>
+          <w:rPr>
+            <w:rFonts w:cstheme="minorHAnsi"/>
+            <w:color w:val="000000" w:themeColor="text1"/>
+            <w:lang w:val="en-US"/>
+          </w:rPr>
+          <w:t xml:space="preserve">be implemented </w:t>
+        </w:r>
+      </w:ins>
+      <w:r>
+        <w:rPr>
+          <w:rFonts w:cstheme="minorHAnsi"/>
+          <w:color w:val="000000" w:themeColor="text1"/>
+          <w:lang w:val="en-US"/>
+        </w:rPr>
+        <w:t xml:space="preserve">as a </w:t>
+      </w:r>
+      <w:proofErr w:type="spellStart"/>
+      <w:ins w:id="15" w:author="ClickOnExe" w:date="2016-10-06T14:59:00Z">
+        <w:r>
+          <w:rPr>
+            <w:rFonts w:cstheme="minorHAnsi"/>
+            <w:color w:val="000000" w:themeColor="text1"/>
+            <w:lang w:val="en-US"/>
+          </w:rPr>
+          <w:t>template</w:t>
+        </w:r>
+      </w:ins>
+      <w:del w:id="16" w:author="ClickOnExe" w:date="2016-10-06T14:59:00Z">
+        <w:r>
+          <w:rPr>
+            <w:rFonts w:cstheme="minorHAnsi"/>
+            <w:color w:val="000000" w:themeColor="text1"/>
+            <w:lang w:val="en-US"/>
+          </w:rPr>
+          <w:delText xml:space="preserve">framework </w:delText>
+        </w:r>
+      </w:del>
+      <w:del w:id="17" w:author="ClickOnExe" w:date="2016-10-06T14:58:00Z">
+        <w:r>
+          <w:rPr>
+            <w:rFonts w:cstheme="minorHAnsi"/>
+            <w:color w:val="000000" w:themeColor="text1"/>
+            <w:lang w:val="en-US"/>
+          </w:rPr>
+          <w:delText xml:space="preserve">be implemented </w:delText>
+        </w:r>
+      </w:del>
+      <w:del w:id="18" w:author="ClickOnExe" w:date="2016-10-06T14:59:00Z">
+        <w:r>
+          <w:rPr>
+            <w:rFonts w:cstheme="minorHAnsi"/>
+            <w:color w:val="000000" w:themeColor="text1"/>
+            <w:lang w:val="en-US"/>
+          </w:rPr>
+          <w:delText>in</w:delText>
+        </w:r>
+      </w:del>
+      <w:ins w:id="19" w:author="ClickOnExe" w:date="2016-10-06T14:59:00Z">
+        <w:r>
+          <w:rPr>
+            <w:rFonts w:cstheme="minorHAnsi"/>
+            <w:color w:val="000000" w:themeColor="text1"/>
+            <w:lang w:val="en-US"/>
+          </w:rPr>
+          <w:t>for</w:t>
+        </w:r>
+      </w:ins>
+      <w:proofErr w:type="spellEnd"/>
+      <w:r>
+        <w:rPr>
+          <w:rFonts w:cstheme="minorHAnsi"/>
+          <w:color w:val="000000" w:themeColor="text1"/>
+          <w:lang w:val="en-US"/>
+        </w:rPr>
+        <w:t xml:space="preserve"> different scenarios and be tested thoroughly. </w:t>
+      </w:r>
+      <w:del w:id="20" w:author="ClickOnExe" w:date="2016-10-06T14:59:00Z">
+        <w:r>
+          <w:rPr>
+            <w:rFonts w:cstheme="minorHAnsi"/>
+            <w:color w:val="000000" w:themeColor="text1"/>
+            <w:lang w:val="en-US"/>
+          </w:rPr>
+          <w:delText>With this ca</w:delText>
+        </w:r>
+        <w:bookmarkStart w:id="21" w:name="_GoBack"/>
+        <w:bookmarkEnd w:id="21"/>
+        <w:r>
+          <w:rPr>
+            <w:rFonts w:cstheme="minorHAnsi"/>
+            <w:color w:val="000000" w:themeColor="text1"/>
+            <w:lang w:val="en-US"/>
+          </w:rPr>
+          <w:delText xml:space="preserve">n be </w:delText>
+        </w:r>
+      </w:del>
+      <w:ins w:id="22" w:author="ClickOnExe" w:date="2016-10-06T14:59:00Z">
+        <w:r>
+          <w:rPr>
+            <w:rFonts w:cstheme="minorHAnsi"/>
+            <w:color w:val="000000" w:themeColor="text1"/>
+            <w:lang w:val="en-US"/>
+          </w:rPr>
+          <w:t xml:space="preserve">Such that it can be </w:t>
+        </w:r>
+      </w:ins>
+      <w:r>
+        <w:rPr>
+          <w:rFonts w:cstheme="minorHAnsi"/>
+          <w:color w:val="000000" w:themeColor="text1"/>
+          <w:lang w:val="en-US"/>
+        </w:rPr>
+        <w:t>shown</w:t>
+      </w:r>
+      <w:del w:id="23" w:author="ClickOnExe" w:date="2016-10-06T14:59:00Z">
+        <w:r>
+          <w:rPr>
+            <w:rFonts w:cstheme="minorHAnsi"/>
+            <w:color w:val="000000" w:themeColor="text1"/>
+            <w:lang w:val="en-US"/>
+          </w:rPr>
+          <w:delText xml:space="preserve"> in</w:delText>
+        </w:r>
+      </w:del>
+      <w:r>
+        <w:rPr>
+          <w:rFonts w:cstheme="minorHAnsi"/>
+          <w:color w:val="000000" w:themeColor="text1"/>
+          <w:lang w:val="en-US"/>
+        </w:rPr>
+        <w:t xml:space="preserve"> which navigation method</w:t>
+      </w:r>
+      <w:ins w:id="24" w:author="ClickOnExe" w:date="2016-10-06T14:59:00Z">
+        <w:r>
+          <w:rPr>
+            <w:rFonts w:cstheme="minorHAnsi"/>
+            <w:color w:val="000000" w:themeColor="text1"/>
+            <w:lang w:val="en-US"/>
+          </w:rPr>
+          <w:t>s</w:t>
+        </w:r>
+      </w:ins>
+      <w:r>
+        <w:rPr>
+          <w:rFonts w:cstheme="minorHAnsi"/>
+          <w:color w:val="000000" w:themeColor="text1"/>
+          <w:lang w:val="en-US"/>
+        </w:rPr>
+        <w:t xml:space="preserve"> </w:t>
+      </w:r>
+      <w:ins w:id="25" w:author="ClickOnExe" w:date="2016-10-06T14:59:00Z">
+        <w:r>
+          <w:rPr>
+            <w:rFonts w:cstheme="minorHAnsi"/>
+            <w:color w:val="000000" w:themeColor="text1"/>
+            <w:lang w:val="en-US"/>
+          </w:rPr>
+          <w:t>are</w:t>
+        </w:r>
+      </w:ins>
+      <w:del w:id="26" w:author="ClickOnExe" w:date="2016-10-06T14:59:00Z">
+        <w:r>
+          <w:rPr>
+            <w:rFonts w:cstheme="minorHAnsi"/>
+            <w:color w:val="000000" w:themeColor="text1"/>
+            <w:lang w:val="en-US"/>
+          </w:rPr>
+          <w:delText>is</w:delText>
+        </w:r>
+      </w:del>
+      <w:r>
+        <w:rPr>
+          <w:rFonts w:cstheme="minorHAnsi"/>
+          <w:color w:val="000000" w:themeColor="text1"/>
+          <w:lang w:val="en-US"/>
+        </w:rPr>
+        <w:t xml:space="preserve"> suited </w:t>
+      </w:r>
+      <w:del w:id="27" w:author="ClickOnExe" w:date="2016-10-06T14:59:00Z">
+        <w:r>
+          <w:rPr>
+            <w:rFonts w:cstheme="minorHAnsi"/>
+            <w:color w:val="000000" w:themeColor="text1"/>
+            <w:lang w:val="en-US"/>
+          </w:rPr>
+          <w:delText xml:space="preserve">the </w:delText>
+        </w:r>
+      </w:del>
+      <w:r>
+        <w:rPr>
+          <w:rFonts w:cstheme="minorHAnsi"/>
+          <w:color w:val="000000" w:themeColor="text1"/>
+          <w:lang w:val="en-US"/>
+        </w:rPr>
+        <w:t xml:space="preserve">best </w:t>
+      </w:r>
+      <w:del w:id="28" w:author="ClickOnExe" w:date="2016-10-06T15:00:00Z">
+        <w:r>
+          <w:rPr>
+            <w:rFonts w:cstheme="minorHAnsi"/>
+            <w:color w:val="000000" w:themeColor="text1"/>
+            <w:lang w:val="en-US"/>
+          </w:rPr>
+          <w:delText>of each scenario</w:delText>
+        </w:r>
+      </w:del>
+      <w:ins w:id="29" w:author="ClickOnExe" w:date="2016-10-06T15:00:00Z">
+        <w:r>
+          <w:rPr>
+            <w:rFonts w:cstheme="minorHAnsi"/>
+            <w:color w:val="000000" w:themeColor="text1"/>
+            <w:lang w:val="en-US"/>
+          </w:rPr>
+          <w:t>for different scenarios</w:t>
+        </w:r>
+      </w:ins>
+      <w:del w:id="30" w:author="ClickOnExe" w:date="2016-10-06T15:00:00Z">
+        <w:r>
+          <w:rPr>
+            <w:rFonts w:cstheme="minorHAnsi"/>
+            <w:color w:val="000000" w:themeColor="text1"/>
+            <w:lang w:val="en-US"/>
+          </w:rPr>
+          <w:delText xml:space="preserve"> and how they should be implemented</w:delText>
+        </w:r>
+      </w:del>
+      <w:proofErr w:type="gramStart"/>
+      <w:r>
+        <w:rPr>
+          <w:rFonts w:cstheme="minorHAnsi"/>
+          <w:color w:val="000000" w:themeColor="text1"/>
+          <w:lang w:val="en-US"/>
+        </w:rPr>
+        <w:t>.</w:t>
+      </w:r>
+      <w:proofErr w:type="gramEnd"/>
+      <w:r>
+        <w:rPr>
+          <w:rFonts w:cstheme="minorHAnsi"/>
+          <w:color w:val="000000" w:themeColor="text1"/>
+          <w:lang w:val="en-US"/>
+        </w:rPr>
+        <w:t xml:space="preserve"> Thereby it is to bear in mind that the navigation </w:t>
+      </w:r>
+      <w:ins w:id="31" w:author="ClickOnExe" w:date="2016-10-06T15:00:00Z">
+        <w:r>
+          <w:rPr>
+            <w:rFonts w:cstheme="minorHAnsi"/>
+            <w:color w:val="000000" w:themeColor="text1"/>
+            <w:lang w:val="en-US"/>
+          </w:rPr>
+          <w:t xml:space="preserve">that we are </w:t>
+        </w:r>
+        <w:r>
+          <w:rPr>
+            <w:rFonts w:cstheme="minorHAnsi"/>
+            <w:color w:val="000000" w:themeColor="text1"/>
+            <w:lang w:val="en-US"/>
+          </w:rPr>
+          <w:lastRenderedPageBreak/>
+          <w:t xml:space="preserve">reviewing should be possible to use in </w:t>
+        </w:r>
+        <w:proofErr w:type="gramStart"/>
+        <w:r>
+          <w:rPr>
+            <w:rFonts w:cstheme="minorHAnsi"/>
+            <w:color w:val="000000" w:themeColor="text1"/>
+            <w:lang w:val="en-US"/>
+          </w:rPr>
+          <w:t>an</w:t>
+        </w:r>
+        <w:proofErr w:type="gramEnd"/>
+        <w:r>
+          <w:rPr>
+            <w:rFonts w:cstheme="minorHAnsi"/>
+            <w:color w:val="000000" w:themeColor="text1"/>
+            <w:lang w:val="en-US"/>
+          </w:rPr>
+          <w:t xml:space="preserve"> home-user-environment.</w:t>
+        </w:r>
+      </w:ins>
+      <w:del w:id="32" w:author="ClickOnExe" w:date="2016-10-06T15:01:00Z">
+        <w:r>
+          <w:rPr>
+            <w:rFonts w:cstheme="minorHAnsi"/>
+            <w:color w:val="000000" w:themeColor="text1"/>
+            <w:lang w:val="en-US"/>
+          </w:rPr>
+          <w:delText>should be used in a home-user-environment.</w:delText>
+        </w:r>
+      </w:del>
     </w:p>
     <w:p>
       <w:pPr>
@@ -614,19 +1205,21 @@
           <w:color w:val="000000" w:themeColor="text1"/>
           <w:sz w:val="32"/>
           <w:szCs w:val="32"/>
-        </w:rPr>
-      </w:pPr>
-      <w:r>
-        <w:rPr>
-          <w:rFonts w:cstheme="minorHAnsi"/>
-          <w:color w:val="000000" w:themeColor="text1"/>
+          <w:lang w:val="en-US"/>
+        </w:rPr>
+      </w:pPr>
+      <w:r>
+        <w:rPr>
+          <w:rFonts w:cstheme="minorHAnsi"/>
+          <w:color w:val="000000" w:themeColor="text1"/>
+          <w:lang w:val="en-US"/>
         </w:rPr>
         <w:br w:type="page"/>
       </w:r>
     </w:p>
     <w:p>
       <w:pPr>
-        <w:pStyle w:val="berschrift1"/>
+        <w:pStyle w:val="Heading1"/>
         <w:spacing w:line="360" w:lineRule="auto"/>
         <w:rPr>
           <w:rFonts w:asciiTheme="minorHAnsi" w:hAnsiTheme="minorHAnsi" w:cstheme="minorHAnsi"/>
@@ -670,7 +1263,7 @@
     </w:p>
     <w:p>
       <w:pPr>
-        <w:pStyle w:val="Listenabsatz"/>
+        <w:pStyle w:val="ListParagraph"/>
         <w:numPr>
           <w:ilvl w:val="0"/>
           <w:numId w:val="1"/>
@@ -691,7 +1284,7 @@
     </w:p>
     <w:p>
       <w:pPr>
-        <w:pStyle w:val="Listenabsatz"/>
+        <w:pStyle w:val="ListParagraph"/>
         <w:numPr>
           <w:ilvl w:val="0"/>
           <w:numId w:val="1"/>
@@ -719,7 +1312,7 @@
     </w:p>
     <w:p>
       <w:pPr>
-        <w:pStyle w:val="Listenabsatz"/>
+        <w:pStyle w:val="ListParagraph"/>
         <w:numPr>
           <w:ilvl w:val="0"/>
           <w:numId w:val="1"/>
@@ -749,7 +1342,7 @@
     </w:p>
     <w:p>
       <w:pPr>
-        <w:pStyle w:val="berschrift1"/>
+        <w:pStyle w:val="Heading1"/>
         <w:spacing w:line="360" w:lineRule="auto"/>
         <w:rPr>
           <w:rFonts w:asciiTheme="minorHAnsi" w:hAnsiTheme="minorHAnsi" w:cstheme="minorHAnsi"/>
@@ -768,7 +1361,7 @@
     </w:p>
     <w:p>
       <w:pPr>
-        <w:pStyle w:val="Listenabsatz"/>
+        <w:pStyle w:val="ListParagraph"/>
         <w:numPr>
           <w:ilvl w:val="0"/>
           <w:numId w:val="2"/>
@@ -793,7 +1386,7 @@
     </w:p>
     <w:p>
       <w:pPr>
-        <w:pStyle w:val="Listenabsatz"/>
+        <w:pStyle w:val="ListParagraph"/>
         <w:numPr>
           <w:ilvl w:val="1"/>
           <w:numId w:val="2"/>
@@ -826,7 +1419,7 @@
     </w:p>
     <w:p>
       <w:pPr>
-        <w:pStyle w:val="Listenabsatz"/>
+        <w:pStyle w:val="ListParagraph"/>
         <w:numPr>
           <w:ilvl w:val="0"/>
           <w:numId w:val="2"/>
@@ -846,30 +1439,12 @@
           <w:color w:val="000000" w:themeColor="text1"/>
           <w:lang w:val="en-US"/>
         </w:rPr>
-        <w:t xml:space="preserve">Milestone 2 </w:t>
-      </w:r>
-      <w:r>
-        <w:rPr>
-          <w:rFonts w:cstheme="minorHAnsi"/>
-          <w:b/>
-          <w:color w:val="000000" w:themeColor="text1"/>
-          <w:lang w:val="en-US"/>
-        </w:rPr>
-        <w:t>–</w:t>
-      </w:r>
-      <w:r>
-        <w:rPr>
-          <w:rFonts w:cstheme="minorHAnsi"/>
-          <w:b/>
-          <w:color w:val="000000" w:themeColor="text1"/>
-          <w:lang w:val="en-US"/>
-        </w:rPr>
-        <w:t xml:space="preserve"> 28 October 2016:</w:t>
-      </w:r>
-    </w:p>
-    <w:p>
-      <w:pPr>
-        <w:pStyle w:val="Listenabsatz"/>
+        <w:t>Milestone 2 – 28 October 2016:</w:t>
+      </w:r>
+    </w:p>
+    <w:p>
+      <w:pPr>
+        <w:pStyle w:val="ListParagraph"/>
         <w:numPr>
           <w:ilvl w:val="1"/>
           <w:numId w:val="2"/>
@@ -902,7 +1477,7 @@
     </w:p>
     <w:p>
       <w:pPr>
-        <w:pStyle w:val="Listenabsatz"/>
+        <w:pStyle w:val="ListParagraph"/>
         <w:numPr>
           <w:ilvl w:val="0"/>
           <w:numId w:val="2"/>
@@ -990,7 +1565,7 @@
     </w:p>
     <w:p>
       <w:pPr>
-        <w:pStyle w:val="Listenabsatz"/>
+        <w:pStyle w:val="ListParagraph"/>
         <w:numPr>
           <w:ilvl w:val="1"/>
           <w:numId w:val="2"/>
@@ -1029,7 +1604,7 @@
     </w:p>
     <w:p>
       <w:pPr>
-        <w:pStyle w:val="Listenabsatz"/>
+        <w:pStyle w:val="ListParagraph"/>
         <w:numPr>
           <w:ilvl w:val="1"/>
           <w:numId w:val="2"/>
@@ -1052,7 +1627,7 @@
     </w:p>
     <w:p>
       <w:pPr>
-        <w:pStyle w:val="Listenabsatz"/>
+        <w:pStyle w:val="ListParagraph"/>
         <w:numPr>
           <w:ilvl w:val="1"/>
           <w:numId w:val="2"/>
@@ -1121,7 +1696,7 @@
     </w:p>
     <w:p>
       <w:pPr>
-        <w:pStyle w:val="berschrift1"/>
+        <w:pStyle w:val="Heading1"/>
         <w:spacing w:line="360" w:lineRule="auto"/>
         <w:rPr>
           <w:rFonts w:asciiTheme="minorHAnsi" w:hAnsiTheme="minorHAnsi" w:cstheme="minorHAnsi"/>
@@ -1165,7 +1740,7 @@
     </w:p>
     <w:p>
       <w:pPr>
-        <w:pStyle w:val="Listenabsatz"/>
+        <w:pStyle w:val="ListParagraph"/>
         <w:numPr>
           <w:ilvl w:val="0"/>
           <w:numId w:val="2"/>
@@ -1193,7 +1768,7 @@
     </w:p>
     <w:p>
       <w:pPr>
-        <w:pStyle w:val="Listenabsatz"/>
+        <w:pStyle w:val="ListParagraph"/>
         <w:numPr>
           <w:ilvl w:val="0"/>
           <w:numId w:val="2"/>
@@ -1225,7 +1800,7 @@
 </file>
 
 <file path=word/endnotes.xml><?xml version="1.0" encoding="utf-8"?>
-<w:endnotes xmlns:wpc="http://schemas.microsoft.com/office/word/2010/wordprocessingCanvas" xmlns:cx="http://schemas.microsoft.com/office/drawing/2014/chartex" xmlns:cx1="http://schemas.microsoft.com/office/drawing/2015/9/8/chartex" xmlns:cx2="http://schemas.microsoft.com/office/drawing/2015/10/21/chartex" xmlns:mc="http://schemas.openxmlformats.org/markup-compatibility/2006" xmlns:o="urn:schemas-microsoft-com:office:office" xmlns:r="http://schemas.openxmlformats.org/officeDocument/2006/relationships" xmlns:m="http://schemas.openxmlformats.org/officeDocument/2006/math" xmlns:v="urn:schemas-microsoft-com:vml" xmlns:wp14="http://schemas.microsoft.com/office/word/2010/wordprocessingDrawing" xmlns:wp="http://schemas.openxmlformats.org/drawingml/2006/wordprocessingDrawing" xmlns:w10="urn:schemas-microsoft-com:office:word" xmlns:w="http://schemas.openxmlformats.org/wordprocessingml/2006/main" xmlns:w14="http://schemas.microsoft.com/office/word/2010/wordml" xmlns:w15="http://schemas.microsoft.com/office/word/2012/wordml" xmlns:w16se="http://schemas.microsoft.com/office/word/2015/wordml/symex" xmlns:wpg="http://schemas.microsoft.com/office/word/2010/wordprocessingGroup" xmlns:wpi="http://schemas.microsoft.com/office/word/2010/wordprocessingInk" xmlns:wne="http://schemas.microsoft.com/office/word/2006/wordml" xmlns:wps="http://schemas.microsoft.com/office/word/2010/wordprocessingShape" mc:Ignorable="w14 w15 w16se wp14">
+<w:endnotes xmlns:wpc="http://schemas.microsoft.com/office/word/2010/wordprocessingCanvas" xmlns:mc="http://schemas.openxmlformats.org/markup-compatibility/2006" xmlns:o="urn:schemas-microsoft-com:office:office" xmlns:r="http://schemas.openxmlformats.org/officeDocument/2006/relationships" xmlns:m="http://schemas.openxmlformats.org/officeDocument/2006/math" xmlns:v="urn:schemas-microsoft-com:vml" xmlns:wp14="http://schemas.microsoft.com/office/word/2010/wordprocessingDrawing" xmlns:wp="http://schemas.openxmlformats.org/drawingml/2006/wordprocessingDrawing" xmlns:w10="urn:schemas-microsoft-com:office:word" xmlns:w="http://schemas.openxmlformats.org/wordprocessingml/2006/main" xmlns:w14="http://schemas.microsoft.com/office/word/2010/wordml" xmlns:w15="http://schemas.microsoft.com/office/word/2012/wordml" xmlns:wpg="http://schemas.microsoft.com/office/word/2010/wordprocessingGroup" xmlns:wpi="http://schemas.microsoft.com/office/word/2010/wordprocessingInk" xmlns:wne="http://schemas.microsoft.com/office/word/2006/wordml" xmlns:wps="http://schemas.microsoft.com/office/word/2010/wordprocessingShape" mc:Ignorable="w14 w15 wp14">
   <w:endnote w:type="separator" w:id="-1">
     <w:p>
       <w:pPr>
@@ -1250,10 +1825,10 @@
 </file>
 
 <file path=word/footer1.xml><?xml version="1.0" encoding="utf-8"?>
-<w:ftr xmlns:wpc="http://schemas.microsoft.com/office/word/2010/wordprocessingCanvas" xmlns:cx="http://schemas.microsoft.com/office/drawing/2014/chartex" xmlns:cx1="http://schemas.microsoft.com/office/drawing/2015/9/8/chartex" xmlns:cx2="http://schemas.microsoft.com/office/drawing/2015/10/21/chartex" xmlns:mc="http://schemas.openxmlformats.org/markup-compatibility/2006" xmlns:o="urn:schemas-microsoft-com:office:office" xmlns:r="http://schemas.openxmlformats.org/officeDocument/2006/relationships" xmlns:m="http://schemas.openxmlformats.org/officeDocument/2006/math" xmlns:v="urn:schemas-microsoft-com:vml" xmlns:wp14="http://schemas.microsoft.com/office/word/2010/wordprocessingDrawing" xmlns:wp="http://schemas.openxmlformats.org/drawingml/2006/wordprocessingDrawing" xmlns:w10="urn:schemas-microsoft-com:office:word" xmlns:w="http://schemas.openxmlformats.org/wordprocessingml/2006/main" xmlns:w14="http://schemas.microsoft.com/office/word/2010/wordml" xmlns:w15="http://schemas.microsoft.com/office/word/2012/wordml" xmlns:w16se="http://schemas.microsoft.com/office/word/2015/wordml/symex" xmlns:wpg="http://schemas.microsoft.com/office/word/2010/wordprocessingGroup" xmlns:wpi="http://schemas.microsoft.com/office/word/2010/wordprocessingInk" xmlns:wne="http://schemas.microsoft.com/office/word/2006/wordml" xmlns:wps="http://schemas.microsoft.com/office/word/2010/wordprocessingShape" mc:Ignorable="w14 w15 w16se wp14">
+<w:ftr xmlns:wpc="http://schemas.microsoft.com/office/word/2010/wordprocessingCanvas" xmlns:mc="http://schemas.openxmlformats.org/markup-compatibility/2006" xmlns:o="urn:schemas-microsoft-com:office:office" xmlns:r="http://schemas.openxmlformats.org/officeDocument/2006/relationships" xmlns:m="http://schemas.openxmlformats.org/officeDocument/2006/math" xmlns:v="urn:schemas-microsoft-com:vml" xmlns:wp14="http://schemas.microsoft.com/office/word/2010/wordprocessingDrawing" xmlns:wp="http://schemas.openxmlformats.org/drawingml/2006/wordprocessingDrawing" xmlns:w10="urn:schemas-microsoft-com:office:word" xmlns:w="http://schemas.openxmlformats.org/wordprocessingml/2006/main" xmlns:w14="http://schemas.microsoft.com/office/word/2010/wordml" xmlns:w15="http://schemas.microsoft.com/office/word/2012/wordml" xmlns:wpg="http://schemas.microsoft.com/office/word/2010/wordprocessingGroup" xmlns:wpi="http://schemas.microsoft.com/office/word/2010/wordprocessingInk" xmlns:wne="http://schemas.microsoft.com/office/word/2006/wordml" xmlns:wps="http://schemas.microsoft.com/office/word/2010/wordprocessingShape" mc:Ignorable="w14 w15 wp14">
   <w:p>
     <w:pPr>
-      <w:pStyle w:val="Fuzeile"/>
+      <w:pStyle w:val="Footer"/>
     </w:pPr>
     <w:r>
       <w:fldChar w:fldCharType="begin"/>
@@ -1268,7 +1843,13 @@
       <w:rPr>
         <w:noProof/>
       </w:rPr>
-      <w:t>6. Oktober 2016</w:t>
+      <w:t xml:space="preserve">6. </w:t>
+    </w:r>
+    <w:r>
+      <w:rPr>
+        <w:noProof/>
+      </w:rPr>
+      <w:t>Oktober 2016</w:t>
     </w:r>
     <w:r>
       <w:fldChar w:fldCharType="end"/>
@@ -1278,6 +1859,8 @@
     </w:r>
     <w:r>
       <w:tab/>
+    </w:r>
+    <w:r>
       <w:t>Dominic Bär &amp; Marcel Groux</w:t>
     </w:r>
   </w:p>
@@ -1285,7 +1868,7 @@
 </file>
 
 <file path=word/footnotes.xml><?xml version="1.0" encoding="utf-8"?>
-<w:footnotes xmlns:wpc="http://schemas.microsoft.com/office/word/2010/wordprocessingCanvas" xmlns:cx="http://schemas.microsoft.com/office/drawing/2014/chartex" xmlns:cx1="http://schemas.microsoft.com/office/drawing/2015/9/8/chartex" xmlns:cx2="http://schemas.microsoft.com/office/drawing/2015/10/21/chartex" xmlns:mc="http://schemas.openxmlformats.org/markup-compatibility/2006" xmlns:o="urn:schemas-microsoft-com:office:office" xmlns:r="http://schemas.openxmlformats.org/officeDocument/2006/relationships" xmlns:m="http://schemas.openxmlformats.org/officeDocument/2006/math" xmlns:v="urn:schemas-microsoft-com:vml" xmlns:wp14="http://schemas.microsoft.com/office/word/2010/wordprocessingDrawing" xmlns:wp="http://schemas.openxmlformats.org/drawingml/2006/wordprocessingDrawing" xmlns:w10="urn:schemas-microsoft-com:office:word" xmlns:w="http://schemas.openxmlformats.org/wordprocessingml/2006/main" xmlns:w14="http://schemas.microsoft.com/office/word/2010/wordml" xmlns:w15="http://schemas.microsoft.com/office/word/2012/wordml" xmlns:w16se="http://schemas.microsoft.com/office/word/2015/wordml/symex" xmlns:wpg="http://schemas.microsoft.com/office/word/2010/wordprocessingGroup" xmlns:wpi="http://schemas.microsoft.com/office/word/2010/wordprocessingInk" xmlns:wne="http://schemas.microsoft.com/office/word/2006/wordml" xmlns:wps="http://schemas.microsoft.com/office/word/2010/wordprocessingShape" mc:Ignorable="w14 w15 w16se wp14">
+<w:footnotes xmlns:wpc="http://schemas.microsoft.com/office/word/2010/wordprocessingCanvas" xmlns:mc="http://schemas.openxmlformats.org/markup-compatibility/2006" xmlns:o="urn:schemas-microsoft-com:office:office" xmlns:r="http://schemas.openxmlformats.org/officeDocument/2006/relationships" xmlns:m="http://schemas.openxmlformats.org/officeDocument/2006/math" xmlns:v="urn:schemas-microsoft-com:vml" xmlns:wp14="http://schemas.microsoft.com/office/word/2010/wordprocessingDrawing" xmlns:wp="http://schemas.openxmlformats.org/drawingml/2006/wordprocessingDrawing" xmlns:w10="urn:schemas-microsoft-com:office:word" xmlns:w="http://schemas.openxmlformats.org/wordprocessingml/2006/main" xmlns:w14="http://schemas.microsoft.com/office/word/2010/wordml" xmlns:w15="http://schemas.microsoft.com/office/word/2012/wordml" xmlns:wpg="http://schemas.microsoft.com/office/word/2010/wordprocessingGroup" xmlns:wpi="http://schemas.microsoft.com/office/word/2010/wordprocessingInk" xmlns:wne="http://schemas.microsoft.com/office/word/2006/wordml" xmlns:wps="http://schemas.microsoft.com/office/word/2010/wordprocessingShape" mc:Ignorable="w14 w15 wp14">
   <w:footnote w:type="separator" w:id="-1">
     <w:p>
       <w:pPr>
@@ -1310,10 +1893,10 @@
 </file>
 
 <file path=word/header1.xml><?xml version="1.0" encoding="utf-8"?>
-<w:hdr xmlns:wpc="http://schemas.microsoft.com/office/word/2010/wordprocessingCanvas" xmlns:cx="http://schemas.microsoft.com/office/drawing/2014/chartex" xmlns:cx1="http://schemas.microsoft.com/office/drawing/2015/9/8/chartex" xmlns:cx2="http://schemas.microsoft.com/office/drawing/2015/10/21/chartex" xmlns:mc="http://schemas.openxmlformats.org/markup-compatibility/2006" xmlns:o="urn:schemas-microsoft-com:office:office" xmlns:r="http://schemas.openxmlformats.org/officeDocument/2006/relationships" xmlns:m="http://schemas.openxmlformats.org/officeDocument/2006/math" xmlns:v="urn:schemas-microsoft-com:vml" xmlns:wp14="http://schemas.microsoft.com/office/word/2010/wordprocessingDrawing" xmlns:wp="http://schemas.openxmlformats.org/drawingml/2006/wordprocessingDrawing" xmlns:w10="urn:schemas-microsoft-com:office:word" xmlns:w="http://schemas.openxmlformats.org/wordprocessingml/2006/main" xmlns:w14="http://schemas.microsoft.com/office/word/2010/wordml" xmlns:w15="http://schemas.microsoft.com/office/word/2012/wordml" xmlns:w16se="http://schemas.microsoft.com/office/word/2015/wordml/symex" xmlns:wpg="http://schemas.microsoft.com/office/word/2010/wordprocessingGroup" xmlns:wpi="http://schemas.microsoft.com/office/word/2010/wordprocessingInk" xmlns:wne="http://schemas.microsoft.com/office/word/2006/wordml" xmlns:wps="http://schemas.microsoft.com/office/word/2010/wordprocessingShape" mc:Ignorable="w14 w15 w16se wp14">
+<w:hdr xmlns:wpc="http://schemas.microsoft.com/office/word/2010/wordprocessingCanvas" xmlns:mc="http://schemas.openxmlformats.org/markup-compatibility/2006" xmlns:o="urn:schemas-microsoft-com:office:office" xmlns:r="http://schemas.openxmlformats.org/officeDocument/2006/relationships" xmlns:m="http://schemas.openxmlformats.org/officeDocument/2006/math" xmlns:v="urn:schemas-microsoft-com:vml" xmlns:wp14="http://schemas.microsoft.com/office/word/2010/wordprocessingDrawing" xmlns:wp="http://schemas.openxmlformats.org/drawingml/2006/wordprocessingDrawing" xmlns:w10="urn:schemas-microsoft-com:office:word" xmlns:w="http://schemas.openxmlformats.org/wordprocessingml/2006/main" xmlns:w14="http://schemas.microsoft.com/office/word/2010/wordml" xmlns:w15="http://schemas.microsoft.com/office/word/2012/wordml" xmlns:wpg="http://schemas.microsoft.com/office/word/2010/wordprocessingGroup" xmlns:wpi="http://schemas.microsoft.com/office/word/2010/wordprocessingInk" xmlns:wne="http://schemas.microsoft.com/office/word/2006/wordml" xmlns:wps="http://schemas.microsoft.com/office/word/2010/wordprocessingShape" mc:Ignorable="w14 w15 wp14">
   <w:p>
     <w:pPr>
-      <w:pStyle w:val="Kopfzeile"/>
+      <w:pStyle w:val="Header"/>
     </w:pPr>
     <w:r>
       <w:rPr>
@@ -1458,7 +2041,7 @@
             </wp:anchor>
           </w:drawing>
         </mc:Choice>
-        <mc:Fallback>
+        <mc:Fallback xmlns:w16se="http://schemas.microsoft.com/office/word/2015/wordml/symex" xmlns:cx2="http://schemas.microsoft.com/office/drawing/2015/10/21/chartex" xmlns:cx1="http://schemas.microsoft.com/office/drawing/2015/9/8/chartex" xmlns:cx="http://schemas.microsoft.com/office/drawing/2014/chartex">
           <w:pict>
             <v:shapetype w14:anchorId="21A404F3" id="_x0000_t202" coordsize="21600,21600" o:spt="202" path="m,l,21600r21600,l21600,xe">
               <v:stroke joinstyle="miter"/>
@@ -1606,7 +2189,7 @@
                               <w:color w:val="FFFFFF" w:themeColor="background1"/>
                               <w:lang w:val="de-DE"/>
                             </w:rPr>
-                            <w:t>1</w:t>
+                            <w:t>2</w:t>
                           </w:r>
                           <w:r>
                             <w:rPr>
@@ -1634,7 +2217,11 @@
         </mc:Choice>
         <mc:Fallback>
           <w:pict>
-            <v:shape w14:anchorId="470F7C7D" id="Textfeld 221" o:spid="_x0000_s1027" type="#_x0000_t202" style="position:absolute;margin-left:20.6pt;margin-top:0;width:71.8pt;height:13.45pt;z-index:251659264;visibility:visible;mso-wrap-style:square;mso-width-percent:1000;mso-height-percent:0;mso-wrap-distance-left:9pt;mso-wrap-distance-top:0;mso-wrap-distance-right:9pt;mso-wrap-distance-bottom:0;mso-position-horizontal:right;mso-position-horizontal-relative:page;mso-position-vertical:center;mso-position-vertical-relative:top-margin-area;mso-width-percent:1000;mso-height-percent:0;mso-width-relative:right-margin-area;mso-height-relative:page;v-text-anchor:middle" o:gfxdata="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" o:allowincell="f" fillcolor="#5b9bd5 [3204]" stroked="f">
+            <v:shapetype w14:anchorId="470F7C7D" id="_x0000_t202" coordsize="21600,21600" o:spt="202" path="m,l,21600r21600,l21600,xe">
+              <v:stroke joinstyle="miter"/>
+              <v:path gradientshapeok="t" o:connecttype="rect"/>
+            </v:shapetype>
+            <v:shape id="Textfeld 221" o:spid="_x0000_s1027" type="#_x0000_t202" style="position:absolute;margin-left:20.6pt;margin-top:0;width:71.8pt;height:13.45pt;z-index:251659264;visibility:visible;mso-wrap-style:square;mso-width-percent:1000;mso-height-percent:0;mso-wrap-distance-left:9pt;mso-wrap-distance-top:0;mso-wrap-distance-right:9pt;mso-wrap-distance-bottom:0;mso-position-horizontal:right;mso-position-horizontal-relative:page;mso-position-vertical:center;mso-position-vertical-relative:top-margin-area;mso-width-percent:1000;mso-height-percent:0;mso-width-relative:right-margin-area;mso-height-relative:page;v-text-anchor:middle" o:gfxdata="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" o:allowincell="f" fillcolor="#5b9bd5 [3204]" stroked="f">
               <v:textbox style="mso-fit-shape-to-text:t" inset=",0,,0">
                 <w:txbxContent>
                   <w:p>
@@ -1659,7 +2246,7 @@
                         <w:color w:val="FFFFFF" w:themeColor="background1"/>
                         <w:lang w:val="de-DE"/>
                       </w:rPr>
-                      <w:t>1</w:t>
+                      <w:t>2</w:t>
                     </w:r>
                     <w:r>
                       <w:rPr>
@@ -1681,8 +2268,8 @@
 </file>
 
 <file path=word/numbering.xml><?xml version="1.0" encoding="utf-8"?>
-<w:numbering xmlns:wpc="http://schemas.microsoft.com/office/word/2010/wordprocessingCanvas" xmlns:cx="http://schemas.microsoft.com/office/drawing/2014/chartex" xmlns:cx1="http://schemas.microsoft.com/office/drawing/2015/9/8/chartex" xmlns:cx2="http://schemas.microsoft.com/office/drawing/2015/10/21/chartex" xmlns:mc="http://schemas.openxmlformats.org/markup-compatibility/2006" xmlns:o="urn:schemas-microsoft-com:office:office" xmlns:r="http://schemas.openxmlformats.org/officeDocument/2006/relationships" xmlns:m="http://schemas.openxmlformats.org/officeDocument/2006/math" xmlns:v="urn:schemas-microsoft-com:vml" xmlns:wp14="http://schemas.microsoft.com/office/word/2010/wordprocessingDrawing" xmlns:wp="http://schemas.openxmlformats.org/drawingml/2006/wordprocessingDrawing" xmlns:w10="urn:schemas-microsoft-com:office:word" xmlns:w="http://schemas.openxmlformats.org/wordprocessingml/2006/main" xmlns:w14="http://schemas.microsoft.com/office/word/2010/wordml" xmlns:w15="http://schemas.microsoft.com/office/word/2012/wordml" xmlns:w16se="http://schemas.microsoft.com/office/word/2015/wordml/symex" xmlns:wpg="http://schemas.microsoft.com/office/word/2010/wordprocessingGroup" xmlns:wpi="http://schemas.microsoft.com/office/word/2010/wordprocessingInk" xmlns:wne="http://schemas.microsoft.com/office/word/2006/wordml" xmlns:wps="http://schemas.microsoft.com/office/word/2010/wordprocessingShape" mc:Ignorable="w14 w15 w16se wp14">
-  <w:abstractNum w:abstractNumId="0" w15:restartNumberingAfterBreak="0">
+<w:numbering xmlns:wpc="http://schemas.microsoft.com/office/word/2010/wordprocessingCanvas" xmlns:mc="http://schemas.openxmlformats.org/markup-compatibility/2006" xmlns:o="urn:schemas-microsoft-com:office:office" xmlns:r="http://schemas.openxmlformats.org/officeDocument/2006/relationships" xmlns:m="http://schemas.openxmlformats.org/officeDocument/2006/math" xmlns:v="urn:schemas-microsoft-com:vml" xmlns:wp14="http://schemas.microsoft.com/office/word/2010/wordprocessingDrawing" xmlns:wp="http://schemas.openxmlformats.org/drawingml/2006/wordprocessingDrawing" xmlns:w10="urn:schemas-microsoft-com:office:word" xmlns:w="http://schemas.openxmlformats.org/wordprocessingml/2006/main" xmlns:w14="http://schemas.microsoft.com/office/word/2010/wordml" xmlns:w15="http://schemas.microsoft.com/office/word/2012/wordml" xmlns:wpg="http://schemas.microsoft.com/office/word/2010/wordprocessingGroup" xmlns:wpi="http://schemas.microsoft.com/office/word/2010/wordprocessingInk" xmlns:wne="http://schemas.microsoft.com/office/word/2006/wordml" xmlns:wps="http://schemas.microsoft.com/office/word/2010/wordprocessingShape" mc:Ignorable="w14 w15 wp14">
+  <w:abstractNum w:abstractNumId="0">
     <w:nsid w:val="1C7318A9"/>
     <w:multiLevelType w:val="hybridMultilevel"/>
     <w:tmpl w:val="5BF07A8A"/>
@@ -1795,7 +2382,7 @@
       </w:rPr>
     </w:lvl>
   </w:abstractNum>
-  <w:abstractNum w:abstractNumId="1" w15:restartNumberingAfterBreak="0">
+  <w:abstractNum w:abstractNumId="1">
     <w:nsid w:val="280C1550"/>
     <w:multiLevelType w:val="hybridMultilevel"/>
     <w:tmpl w:val="80A0F996"/>
@@ -1917,8 +2504,16 @@
 </w:numbering>
 </file>
 
+<file path=word/people.xml><?xml version="1.0" encoding="utf-8"?>
+<w15:people xmlns:wpc="http://schemas.microsoft.com/office/word/2010/wordprocessingCanvas" xmlns:mc="http://schemas.openxmlformats.org/markup-compatibility/2006" xmlns:o="urn:schemas-microsoft-com:office:office" xmlns:r="http://schemas.openxmlformats.org/officeDocument/2006/relationships" xmlns:m="http://schemas.openxmlformats.org/officeDocument/2006/math" xmlns:v="urn:schemas-microsoft-com:vml" xmlns:wp14="http://schemas.microsoft.com/office/word/2010/wordprocessingDrawing" xmlns:wp="http://schemas.openxmlformats.org/drawingml/2006/wordprocessingDrawing" xmlns:w10="urn:schemas-microsoft-com:office:word" xmlns:w="http://schemas.openxmlformats.org/wordprocessingml/2006/main" xmlns:w14="http://schemas.microsoft.com/office/word/2010/wordml" xmlns:w15="http://schemas.microsoft.com/office/word/2012/wordml" xmlns:wpg="http://schemas.microsoft.com/office/word/2010/wordprocessingGroup" xmlns:wpi="http://schemas.microsoft.com/office/word/2010/wordprocessingInk" xmlns:wne="http://schemas.microsoft.com/office/word/2006/wordml" xmlns:wps="http://schemas.microsoft.com/office/word/2010/wordprocessingShape" mc:Ignorable="w14 w15 wp14">
+  <w15:person w15:author="ClickOnExe">
+    <w15:presenceInfo w15:providerId="None" w15:userId="ClickOnExe"/>
+  </w15:person>
+</w15:people>
+</file>
+
 <file path=word/styles.xml><?xml version="1.0" encoding="utf-8"?>
-<w:styles xmlns:mc="http://schemas.openxmlformats.org/markup-compatibility/2006" xmlns:r="http://schemas.openxmlformats.org/officeDocument/2006/relationships" xmlns:w="http://schemas.openxmlformats.org/wordprocessingml/2006/main" xmlns:w14="http://schemas.microsoft.com/office/word/2010/wordml" xmlns:w15="http://schemas.microsoft.com/office/word/2012/wordml" xmlns:w16se="http://schemas.microsoft.com/office/word/2015/wordml/symex" mc:Ignorable="w14 w15 w16se">
+<w:styles xmlns:mc="http://schemas.openxmlformats.org/markup-compatibility/2006" xmlns:r="http://schemas.openxmlformats.org/officeDocument/2006/relationships" xmlns:w="http://schemas.openxmlformats.org/wordprocessingml/2006/main" xmlns:w14="http://schemas.microsoft.com/office/word/2010/wordml" xmlns:w15="http://schemas.microsoft.com/office/word/2012/wordml" mc:Ignorable="w14 w15">
   <w:docDefaults>
     <w:rPrDefault>
       <w:rPr>
@@ -1934,7 +2529,7 @@
       </w:pPr>
     </w:pPrDefault>
   </w:docDefaults>
-  <w:latentStyles w:defLockedState="0" w:defUIPriority="99" w:defSemiHidden="0" w:defUnhideWhenUsed="0" w:defQFormat="0" w:count="372">
+  <w:latentStyles w:defLockedState="0" w:defUIPriority="99" w:defSemiHidden="0" w:defUnhideWhenUsed="0" w:defQFormat="0" w:count="371">
     <w:lsdException w:name="Normal" w:uiPriority="0" w:qFormat="1"/>
     <w:lsdException w:name="heading 1" w:uiPriority="9" w:qFormat="1"/>
     <w:lsdException w:name="heading 2" w:semiHidden="1" w:uiPriority="9" w:unhideWhenUsed="1" w:qFormat="1"/>
@@ -2306,17 +2901,16 @@
     <w:lsdException w:name="List Table 5 Dark Accent 6" w:uiPriority="50"/>
     <w:lsdException w:name="List Table 6 Colorful Accent 6" w:uiPriority="51"/>
     <w:lsdException w:name="List Table 7 Colorful Accent 6" w:uiPriority="52"/>
-    <w:lsdException w:name="Mention" w:semiHidden="1" w:unhideWhenUsed="1"/>
   </w:latentStyles>
-  <w:style w:type="paragraph" w:default="1" w:styleId="Standard">
+  <w:style w:type="paragraph" w:default="1" w:styleId="Normal">
     <w:name w:val="Normal"/>
     <w:qFormat/>
   </w:style>
-  <w:style w:type="paragraph" w:styleId="berschrift1">
+  <w:style w:type="paragraph" w:styleId="Heading1">
     <w:name w:val="heading 1"/>
-    <w:basedOn w:val="Standard"/>
-    <w:next w:val="Standard"/>
-    <w:link w:val="berschrift1Zchn"/>
+    <w:basedOn w:val="Normal"/>
+    <w:next w:val="Normal"/>
+    <w:link w:val="Heading1Char"/>
     <w:uiPriority w:val="9"/>
     <w:qFormat/>
     <w:rsid w:val="005117B2"/>
@@ -2333,13 +2927,13 @@
       <w:szCs w:val="32"/>
     </w:rPr>
   </w:style>
-  <w:style w:type="character" w:default="1" w:styleId="Absatz-Standardschriftart">
+  <w:style w:type="character" w:default="1" w:styleId="DefaultParagraphFont">
     <w:name w:val="Default Paragraph Font"/>
     <w:uiPriority w:val="1"/>
     <w:semiHidden/>
     <w:unhideWhenUsed/>
   </w:style>
-  <w:style w:type="table" w:default="1" w:styleId="NormaleTabelle">
+  <w:style w:type="table" w:default="1" w:styleId="TableNormal">
     <w:name w:val="Normal Table"/>
     <w:uiPriority w:val="99"/>
     <w:semiHidden/>
@@ -2354,16 +2948,16 @@
       </w:tblCellMar>
     </w:tblPr>
   </w:style>
-  <w:style w:type="numbering" w:default="1" w:styleId="KeineListe">
+  <w:style w:type="numbering" w:default="1" w:styleId="NoList">
     <w:name w:val="No List"/>
     <w:uiPriority w:val="99"/>
     <w:semiHidden/>
     <w:unhideWhenUsed/>
   </w:style>
-  <w:style w:type="character" w:customStyle="1" w:styleId="berschrift1Zchn">
-    <w:name w:val="Überschrift 1 Zchn"/>
-    <w:basedOn w:val="Absatz-Standardschriftart"/>
-    <w:link w:val="berschrift1"/>
+  <w:style w:type="character" w:customStyle="1" w:styleId="Heading1Char">
+    <w:name w:val="Heading 1 Char"/>
+    <w:basedOn w:val="DefaultParagraphFont"/>
+    <w:link w:val="Heading1"/>
     <w:uiPriority w:val="9"/>
     <w:rsid w:val="005117B2"/>
     <w:rPr>
@@ -2373,9 +2967,9 @@
       <w:szCs w:val="32"/>
     </w:rPr>
   </w:style>
-  <w:style w:type="paragraph" w:styleId="Listenabsatz">
+  <w:style w:type="paragraph" w:styleId="ListParagraph">
     <w:name w:val="List Paragraph"/>
-    <w:basedOn w:val="Standard"/>
+    <w:basedOn w:val="Normal"/>
     <w:uiPriority w:val="34"/>
     <w:qFormat/>
     <w:rsid w:val="00983F93"/>
@@ -2384,11 +2978,11 @@
       <w:contextualSpacing/>
     </w:pPr>
   </w:style>
-  <w:style w:type="paragraph" w:styleId="Titel">
+  <w:style w:type="paragraph" w:styleId="Title">
     <w:name w:val="Title"/>
-    <w:basedOn w:val="Standard"/>
-    <w:next w:val="Standard"/>
-    <w:link w:val="TitelZchn"/>
+    <w:basedOn w:val="Normal"/>
+    <w:next w:val="Normal"/>
+    <w:link w:val="TitleChar"/>
     <w:uiPriority w:val="10"/>
     <w:qFormat/>
     <w:rsid w:val="00983F93"/>
@@ -2404,10 +2998,10 @@
       <w:szCs w:val="56"/>
     </w:rPr>
   </w:style>
-  <w:style w:type="character" w:customStyle="1" w:styleId="TitelZchn">
-    <w:name w:val="Titel Zchn"/>
-    <w:basedOn w:val="Absatz-Standardschriftart"/>
-    <w:link w:val="Titel"/>
+  <w:style w:type="character" w:customStyle="1" w:styleId="TitleChar">
+    <w:name w:val="Title Char"/>
+    <w:basedOn w:val="DefaultParagraphFont"/>
+    <w:link w:val="Title"/>
     <w:uiPriority w:val="10"/>
     <w:rsid w:val="00983F93"/>
     <w:rPr>
@@ -2418,10 +3012,10 @@
       <w:szCs w:val="56"/>
     </w:rPr>
   </w:style>
-  <w:style w:type="paragraph" w:styleId="Kopfzeile">
+  <w:style w:type="paragraph" w:styleId="Header">
     <w:name w:val="header"/>
-    <w:basedOn w:val="Standard"/>
-    <w:link w:val="KopfzeileZchn"/>
+    <w:basedOn w:val="Normal"/>
+    <w:link w:val="HeaderChar"/>
     <w:uiPriority w:val="99"/>
     <w:unhideWhenUsed/>
     <w:rsid w:val="00E008E8"/>
@@ -2433,17 +3027,17 @@
       <w:spacing w:after="0" w:line="240" w:lineRule="auto"/>
     </w:pPr>
   </w:style>
-  <w:style w:type="character" w:customStyle="1" w:styleId="KopfzeileZchn">
-    <w:name w:val="Kopfzeile Zchn"/>
-    <w:basedOn w:val="Absatz-Standardschriftart"/>
-    <w:link w:val="Kopfzeile"/>
+  <w:style w:type="character" w:customStyle="1" w:styleId="HeaderChar">
+    <w:name w:val="Header Char"/>
+    <w:basedOn w:val="DefaultParagraphFont"/>
+    <w:link w:val="Header"/>
     <w:uiPriority w:val="99"/>
     <w:rsid w:val="00E008E8"/>
   </w:style>
-  <w:style w:type="paragraph" w:styleId="Fuzeile">
+  <w:style w:type="paragraph" w:styleId="Footer">
     <w:name w:val="footer"/>
-    <w:basedOn w:val="Standard"/>
-    <w:link w:val="FuzeileZchn"/>
+    <w:basedOn w:val="Normal"/>
+    <w:link w:val="FooterChar"/>
     <w:uiPriority w:val="99"/>
     <w:unhideWhenUsed/>
     <w:rsid w:val="00E008E8"/>
@@ -2455,16 +3049,16 @@
       <w:spacing w:after="0" w:line="240" w:lineRule="auto"/>
     </w:pPr>
   </w:style>
-  <w:style w:type="character" w:customStyle="1" w:styleId="FuzeileZchn">
-    <w:name w:val="Fußzeile Zchn"/>
-    <w:basedOn w:val="Absatz-Standardschriftart"/>
-    <w:link w:val="Fuzeile"/>
+  <w:style w:type="character" w:customStyle="1" w:styleId="FooterChar">
+    <w:name w:val="Footer Char"/>
+    <w:basedOn w:val="DefaultParagraphFont"/>
+    <w:link w:val="Footer"/>
     <w:uiPriority w:val="99"/>
     <w:rsid w:val="00E008E8"/>
   </w:style>
-  <w:style w:type="character" w:styleId="Kommentarzeichen">
+  <w:style w:type="character" w:styleId="CommentReference">
     <w:name w:val="annotation reference"/>
-    <w:basedOn w:val="Absatz-Standardschriftart"/>
+    <w:basedOn w:val="DefaultParagraphFont"/>
     <w:uiPriority w:val="99"/>
     <w:semiHidden/>
     <w:unhideWhenUsed/>
@@ -2474,10 +3068,10 @@
       <w:szCs w:val="16"/>
     </w:rPr>
   </w:style>
-  <w:style w:type="paragraph" w:styleId="Kommentartext">
+  <w:style w:type="paragraph" w:styleId="CommentText">
     <w:name w:val="annotation text"/>
-    <w:basedOn w:val="Standard"/>
-    <w:link w:val="KommentartextZchn"/>
+    <w:basedOn w:val="Normal"/>
+    <w:link w:val="CommentTextChar"/>
     <w:uiPriority w:val="99"/>
     <w:semiHidden/>
     <w:unhideWhenUsed/>
@@ -2490,10 +3084,10 @@
       <w:szCs w:val="20"/>
     </w:rPr>
   </w:style>
-  <w:style w:type="character" w:customStyle="1" w:styleId="KommentartextZchn">
-    <w:name w:val="Kommentartext Zchn"/>
-    <w:basedOn w:val="Absatz-Standardschriftart"/>
-    <w:link w:val="Kommentartext"/>
+  <w:style w:type="character" w:customStyle="1" w:styleId="CommentTextChar">
+    <w:name w:val="Comment Text Char"/>
+    <w:basedOn w:val="DefaultParagraphFont"/>
+    <w:link w:val="CommentText"/>
     <w:uiPriority w:val="99"/>
     <w:semiHidden/>
     <w:rsid w:val="00756DAA"/>
@@ -2502,11 +3096,11 @@
       <w:szCs w:val="20"/>
     </w:rPr>
   </w:style>
-  <w:style w:type="paragraph" w:styleId="Kommentarthema">
+  <w:style w:type="paragraph" w:styleId="CommentSubject">
     <w:name w:val="annotation subject"/>
-    <w:basedOn w:val="Kommentartext"/>
-    <w:next w:val="Kommentartext"/>
-    <w:link w:val="KommentarthemaZchn"/>
+    <w:basedOn w:val="CommentText"/>
+    <w:next w:val="CommentText"/>
+    <w:link w:val="CommentSubjectChar"/>
     <w:uiPriority w:val="99"/>
     <w:semiHidden/>
     <w:unhideWhenUsed/>
@@ -2516,10 +3110,10 @@
       <w:bCs/>
     </w:rPr>
   </w:style>
-  <w:style w:type="character" w:customStyle="1" w:styleId="KommentarthemaZchn">
-    <w:name w:val="Kommentarthema Zchn"/>
-    <w:basedOn w:val="KommentartextZchn"/>
-    <w:link w:val="Kommentarthema"/>
+  <w:style w:type="character" w:customStyle="1" w:styleId="CommentSubjectChar">
+    <w:name w:val="Comment Subject Char"/>
+    <w:basedOn w:val="CommentTextChar"/>
+    <w:link w:val="CommentSubject"/>
     <w:uiPriority w:val="99"/>
     <w:semiHidden/>
     <w:rsid w:val="00756DAA"/>
@@ -2530,10 +3124,10 @@
       <w:szCs w:val="20"/>
     </w:rPr>
   </w:style>
-  <w:style w:type="paragraph" w:styleId="Sprechblasentext">
+  <w:style w:type="paragraph" w:styleId="BalloonText">
     <w:name w:val="Balloon Text"/>
-    <w:basedOn w:val="Standard"/>
-    <w:link w:val="SprechblasentextZchn"/>
+    <w:basedOn w:val="Normal"/>
+    <w:link w:val="BalloonTextChar"/>
     <w:uiPriority w:val="99"/>
     <w:semiHidden/>
     <w:unhideWhenUsed/>
@@ -2547,10 +3141,10 @@
       <w:szCs w:val="18"/>
     </w:rPr>
   </w:style>
-  <w:style w:type="character" w:customStyle="1" w:styleId="SprechblasentextZchn">
-    <w:name w:val="Sprechblasentext Zchn"/>
-    <w:basedOn w:val="Absatz-Standardschriftart"/>
-    <w:link w:val="Sprechblasentext"/>
+  <w:style w:type="character" w:customStyle="1" w:styleId="BalloonTextChar">
+    <w:name w:val="Balloon Text Char"/>
+    <w:basedOn w:val="DefaultParagraphFont"/>
+    <w:link w:val="BalloonText"/>
     <w:uiPriority w:val="99"/>
     <w:semiHidden/>
     <w:rsid w:val="00756DAA"/>
@@ -2829,7 +3423,7 @@
 </file>
 
 <file path=customXml/itemProps1.xml><?xml version="1.0" encoding="utf-8"?>
-<ds:datastoreItem xmlns:ds="http://schemas.openxmlformats.org/officeDocument/2006/customXml" ds:itemID="{397A3859-5830-4205-8A14-ACCE47DB7518}">
+<ds:datastoreItem xmlns:ds="http://schemas.openxmlformats.org/officeDocument/2006/customXml" ds:itemID="{5C6DEF46-9F88-4910-85AF-2B07134D8784}">
   <ds:schemaRefs>
     <ds:schemaRef ds:uri="http://schemas.openxmlformats.org/officeDocument/2006/bibliography"/>
   </ds:schemaRefs>

</xml_diff>